<commit_message>
Add placeno to calculations
</commit_message>
<xml_diff>
--- a/ied-be/src/templates/racun.docx
+++ b/ied-be/src/templates/racun.docx
@@ -3020,6 +3020,32 @@
                 <w:u w:val="single"/>
                 <w:shd w:val="clear" w:color="auto" w:fill="auto"/>
               </w:rPr>
+              <w:t xml:space="preserve">{#</w:t>
+            </w:r>
+            <w:r>
+              <w:rPr>
+                <w:rFonts w:ascii="Times New Roman" w:hAnsi="Times New Roman" w:eastAsia="Times New Roman" w:cs="Times New Roman"/>
+                <w:color w:val="000000"/>
+                <w:spacing w:val="0"/>
+                <w:position w:val="0"/>
+                <w:sz w:val="24"/>
+                <w:u w:val="single"/>
+                <w:shd w:val="clear" w:color="auto" w:fill="auto"/>
+              </w:rPr>
+              <w:t xml:space="preserve">calculations</w:t>
+            </w:r>
+            <w:r/>
+            <w:r>
+              <w:rPr>
+                <w:rFonts w:ascii="Times New Roman" w:hAnsi="Times New Roman" w:eastAsia="Times New Roman" w:cs="Times New Roman"/>
+                <w:color w:val="000000"/>
+                <w:spacing w:val="0"/>
+                <w:position w:val="0"/>
+                <w:sz w:val="24"/>
+                <w:u w:val="single"/>
+                <w:shd w:val="clear" w:color="auto" w:fill="auto"/>
+              </w:rPr>
+              <w:t xml:space="preserve">}</w:t>
             </w:r>
             <w:r>
               <w:rPr>
@@ -3032,7 +3058,7 @@
                 <w:shd w:val="clear" w:color="auto" w:fill="auto"/>
                 <w:lang w:val="en-US"/>
               </w:rPr>
-              <w:t xml:space="preserve">{placeno}</w:t>
+              <w:t xml:space="preserve">{placeno}{/}</w:t>
             </w:r>
             <w:r>
               <w:rPr>

</xml_diff>